<commit_message>
Added a new few challenges.
</commit_message>
<xml_diff>
--- a/Additional Notes/WarmingUpPython.docx
+++ b/Additional Notes/WarmingUpPython.docx
@@ -11327,13 +11327,7 @@
           <w:rStyle w:val="HTMLCode"/>
         </w:rPr>
         <w:tab/>
-        <w:t xml:space="preserve">Input: </w:t>
-      </w:r>
-      <w:r>
-        <w:rPr>
-          <w:rStyle w:val="HTMLCode"/>
-        </w:rPr>
-        <w:t>str1 = "Emma25 is Data scientist50 and AI Expert"</w:t>
+        <w:t>Input: str1 = "Emma25 is Data scientist50 and AI Expert"</w:t>
       </w:r>
     </w:p>
     <w:p>
@@ -11429,10 +11423,7 @@
       </w:pPr>
       <w:r>
         <w:tab/>
-        <w:t xml:space="preserve">Output: </w:t>
-      </w:r>
-      <w:r>
-        <w:t>##Jon is #developer # musician##</w:t>
+        <w:t>Output: ##Jon is #developer # musician##</w:t>
       </w:r>
     </w:p>
     <w:p>
@@ -11532,7 +11523,1769 @@
     <w:p>
       <w:pPr>
         <w:pStyle w:val="HTMLPreformatted"/>
-      </w:pPr>
+        <w:ind w:left="720"/>
+      </w:pPr>
+    </w:p>
+    <w:p>
+      <w:pPr>
+        <w:pStyle w:val="HTMLPreformatted"/>
+        <w:numPr>
+          <w:ilvl w:val="0"/>
+          <w:numId w:val="1"/>
+        </w:numPr>
+      </w:pPr>
+      <w:r>
+        <w:t>Find words with both alphabets and numbers.</w:t>
+      </w:r>
+    </w:p>
+    <w:p>
+      <w:pPr>
+        <w:pStyle w:val="NormalWeb"/>
+        <w:ind w:firstLine="720"/>
+        <w:rPr>
+          <w:rStyle w:val="HTMLCode"/>
+        </w:rPr>
+      </w:pPr>
+      <w:r>
+        <w:rPr>
+          <w:rStyle w:val="HTMLCode"/>
+        </w:rPr>
+        <w:t xml:space="preserve">  </w:t>
+      </w:r>
+      <w:r>
+        <w:rPr>
+          <w:rStyle w:val="HTMLCode"/>
+        </w:rPr>
+        <w:t>str1 = "Emma25 is Data scientist50 and AI Expert"</w:t>
+      </w:r>
+    </w:p>
+    <w:p>
+      <w:pPr>
+        <w:pStyle w:val="NormalWeb"/>
+        <w:numPr>
+          <w:ilvl w:val="0"/>
+          <w:numId w:val="1"/>
+        </w:numPr>
+        <w:rPr>
+          <w:rStyle w:val="HTMLCode"/>
+        </w:rPr>
+      </w:pPr>
+      <w:r>
+        <w:rPr>
+          <w:rStyle w:val="HTMLCode"/>
+        </w:rPr>
+        <w:t>Given two lists, create a third list by picking an odd-index element from the first list and even index elements from second.</w:t>
+      </w:r>
+    </w:p>
+    <w:p>
+      <w:pPr>
+        <w:pStyle w:val="NormalWeb"/>
+        <w:ind w:firstLine="720"/>
+        <w:rPr>
+          <w:rStyle w:val="HTMLCode"/>
+        </w:rPr>
+      </w:pPr>
+      <w:r>
+        <w:rPr>
+          <w:rStyle w:val="HTMLCode"/>
+        </w:rPr>
+        <w:t xml:space="preserve">Input: </w:t>
+      </w:r>
+    </w:p>
+    <w:p>
+      <w:pPr>
+        <w:tabs>
+          <w:tab w:val="left" w:pos="916"/>
+          <w:tab w:val="left" w:pos="1832"/>
+          <w:tab w:val="left" w:pos="2748"/>
+          <w:tab w:val="left" w:pos="3664"/>
+          <w:tab w:val="left" w:pos="4580"/>
+          <w:tab w:val="left" w:pos="5496"/>
+          <w:tab w:val="left" w:pos="6412"/>
+          <w:tab w:val="left" w:pos="7328"/>
+          <w:tab w:val="left" w:pos="8244"/>
+          <w:tab w:val="left" w:pos="9160"/>
+          <w:tab w:val="left" w:pos="10076"/>
+          <w:tab w:val="left" w:pos="10992"/>
+          <w:tab w:val="left" w:pos="11908"/>
+          <w:tab w:val="left" w:pos="12824"/>
+          <w:tab w:val="left" w:pos="13740"/>
+          <w:tab w:val="left" w:pos="14656"/>
+        </w:tabs>
+        <w:spacing w:after="0" w:line="240" w:lineRule="auto"/>
+        <w:rPr>
+          <w:rFonts w:ascii="Courier New" w:eastAsia="Times New Roman" w:hAnsi="Courier New" w:cs="Courier New"/>
+          <w:sz w:val="20"/>
+          <w:szCs w:val="20"/>
+        </w:rPr>
+      </w:pPr>
+      <w:r>
+        <w:rPr>
+          <w:rFonts w:ascii="Courier New" w:eastAsia="Times New Roman" w:hAnsi="Courier New" w:cs="Courier New"/>
+          <w:sz w:val="20"/>
+          <w:szCs w:val="20"/>
+        </w:rPr>
+        <w:tab/>
+      </w:r>
+      <w:proofErr w:type="spellStart"/>
+      <w:r>
+        <w:rPr>
+          <w:rFonts w:ascii="Courier New" w:eastAsia="Times New Roman" w:hAnsi="Courier New" w:cs="Courier New"/>
+          <w:sz w:val="20"/>
+          <w:szCs w:val="20"/>
+        </w:rPr>
+        <w:t>listOne</w:t>
+      </w:r>
+      <w:proofErr w:type="spellEnd"/>
+      <w:r>
+        <w:rPr>
+          <w:rFonts w:ascii="Courier New" w:eastAsia="Times New Roman" w:hAnsi="Courier New" w:cs="Courier New"/>
+          <w:sz w:val="20"/>
+          <w:szCs w:val="20"/>
+        </w:rPr>
+        <w:t xml:space="preserve"> = [3, 6, 9, 12, 15, 18, 21]</w:t>
+      </w:r>
+    </w:p>
+    <w:p>
+      <w:pPr>
+        <w:tabs>
+          <w:tab w:val="left" w:pos="916"/>
+          <w:tab w:val="left" w:pos="1832"/>
+          <w:tab w:val="left" w:pos="2748"/>
+          <w:tab w:val="left" w:pos="3664"/>
+          <w:tab w:val="left" w:pos="4580"/>
+          <w:tab w:val="left" w:pos="5496"/>
+          <w:tab w:val="left" w:pos="6412"/>
+          <w:tab w:val="left" w:pos="7328"/>
+          <w:tab w:val="left" w:pos="8244"/>
+          <w:tab w:val="left" w:pos="9160"/>
+          <w:tab w:val="left" w:pos="10076"/>
+          <w:tab w:val="left" w:pos="10992"/>
+          <w:tab w:val="left" w:pos="11908"/>
+          <w:tab w:val="left" w:pos="12824"/>
+          <w:tab w:val="left" w:pos="13740"/>
+          <w:tab w:val="left" w:pos="14656"/>
+        </w:tabs>
+        <w:spacing w:after="0" w:line="240" w:lineRule="auto"/>
+        <w:rPr>
+          <w:rFonts w:ascii="Courier New" w:eastAsia="Times New Roman" w:hAnsi="Courier New" w:cs="Courier New"/>
+          <w:sz w:val="20"/>
+          <w:szCs w:val="20"/>
+        </w:rPr>
+      </w:pPr>
+      <w:r>
+        <w:rPr>
+          <w:rFonts w:ascii="Courier New" w:eastAsia="Times New Roman" w:hAnsi="Courier New" w:cs="Courier New"/>
+          <w:sz w:val="20"/>
+          <w:szCs w:val="20"/>
+        </w:rPr>
+        <w:t xml:space="preserve">                   </w:t>
+      </w:r>
+      <w:proofErr w:type="gramStart"/>
+      <w:r>
+        <w:rPr>
+          <w:rFonts w:ascii="Courier New" w:eastAsia="Times New Roman" w:hAnsi="Courier New" w:cs="Courier New"/>
+          <w:sz w:val="20"/>
+          <w:szCs w:val="20"/>
+        </w:rPr>
+        <w:t>0  1</w:t>
+      </w:r>
+      <w:proofErr w:type="gramEnd"/>
+      <w:r>
+        <w:rPr>
+          <w:rFonts w:ascii="Courier New" w:eastAsia="Times New Roman" w:hAnsi="Courier New" w:cs="Courier New"/>
+          <w:sz w:val="20"/>
+          <w:szCs w:val="20"/>
+        </w:rPr>
+        <w:t xml:space="preserve">  2  3   4   5   6</w:t>
+      </w:r>
+    </w:p>
+    <w:p>
+      <w:pPr>
+        <w:tabs>
+          <w:tab w:val="left" w:pos="916"/>
+          <w:tab w:val="left" w:pos="1832"/>
+          <w:tab w:val="left" w:pos="2748"/>
+          <w:tab w:val="left" w:pos="3664"/>
+          <w:tab w:val="left" w:pos="4580"/>
+          <w:tab w:val="left" w:pos="5496"/>
+          <w:tab w:val="left" w:pos="6412"/>
+          <w:tab w:val="left" w:pos="7328"/>
+          <w:tab w:val="left" w:pos="8244"/>
+          <w:tab w:val="left" w:pos="9160"/>
+          <w:tab w:val="left" w:pos="10076"/>
+          <w:tab w:val="left" w:pos="10992"/>
+          <w:tab w:val="left" w:pos="11908"/>
+          <w:tab w:val="left" w:pos="12824"/>
+          <w:tab w:val="left" w:pos="13740"/>
+          <w:tab w:val="left" w:pos="14656"/>
+        </w:tabs>
+        <w:spacing w:after="0" w:line="240" w:lineRule="auto"/>
+        <w:rPr>
+          <w:rFonts w:ascii="Courier New" w:eastAsia="Times New Roman" w:hAnsi="Courier New" w:cs="Courier New"/>
+          <w:sz w:val="20"/>
+          <w:szCs w:val="20"/>
+        </w:rPr>
+      </w:pPr>
+      <w:r>
+        <w:rPr>
+          <w:rFonts w:ascii="Courier New" w:eastAsia="Times New Roman" w:hAnsi="Courier New" w:cs="Courier New"/>
+          <w:sz w:val="20"/>
+          <w:szCs w:val="20"/>
+        </w:rPr>
+        <w:t xml:space="preserve">  </w:t>
+      </w:r>
+    </w:p>
+    <w:p>
+      <w:pPr>
+        <w:tabs>
+          <w:tab w:val="left" w:pos="916"/>
+          <w:tab w:val="left" w:pos="1832"/>
+          <w:tab w:val="left" w:pos="2748"/>
+          <w:tab w:val="left" w:pos="3664"/>
+          <w:tab w:val="left" w:pos="4580"/>
+          <w:tab w:val="left" w:pos="5496"/>
+          <w:tab w:val="left" w:pos="6412"/>
+          <w:tab w:val="left" w:pos="7328"/>
+          <w:tab w:val="left" w:pos="8244"/>
+          <w:tab w:val="left" w:pos="9160"/>
+          <w:tab w:val="left" w:pos="10076"/>
+          <w:tab w:val="left" w:pos="10992"/>
+          <w:tab w:val="left" w:pos="11908"/>
+          <w:tab w:val="left" w:pos="12824"/>
+          <w:tab w:val="left" w:pos="13740"/>
+          <w:tab w:val="left" w:pos="14656"/>
+        </w:tabs>
+        <w:spacing w:after="0" w:line="240" w:lineRule="auto"/>
+        <w:rPr>
+          <w:rFonts w:ascii="Courier New" w:eastAsia="Times New Roman" w:hAnsi="Courier New" w:cs="Courier New"/>
+          <w:sz w:val="20"/>
+          <w:szCs w:val="20"/>
+        </w:rPr>
+      </w:pPr>
+      <w:r>
+        <w:rPr>
+          <w:rFonts w:ascii="Courier New" w:eastAsia="Times New Roman" w:hAnsi="Courier New" w:cs="Courier New"/>
+          <w:sz w:val="20"/>
+          <w:szCs w:val="20"/>
+        </w:rPr>
+        <w:tab/>
+      </w:r>
+      <w:proofErr w:type="spellStart"/>
+      <w:r>
+        <w:rPr>
+          <w:rFonts w:ascii="Courier New" w:eastAsia="Times New Roman" w:hAnsi="Courier New" w:cs="Courier New"/>
+          <w:sz w:val="20"/>
+          <w:szCs w:val="20"/>
+        </w:rPr>
+        <w:t>listTwo</w:t>
+      </w:r>
+      <w:proofErr w:type="spellEnd"/>
+      <w:r>
+        <w:rPr>
+          <w:rFonts w:ascii="Courier New" w:eastAsia="Times New Roman" w:hAnsi="Courier New" w:cs="Courier New"/>
+          <w:sz w:val="20"/>
+          <w:szCs w:val="20"/>
+        </w:rPr>
+        <w:t xml:space="preserve"> = [4, 8, 12, 16, 20, 24, 28]</w:t>
+      </w:r>
+    </w:p>
+    <w:p>
+      <w:pPr>
+        <w:tabs>
+          <w:tab w:val="left" w:pos="916"/>
+          <w:tab w:val="left" w:pos="1832"/>
+          <w:tab w:val="left" w:pos="2748"/>
+          <w:tab w:val="left" w:pos="3664"/>
+          <w:tab w:val="left" w:pos="4580"/>
+          <w:tab w:val="left" w:pos="5496"/>
+          <w:tab w:val="left" w:pos="6412"/>
+          <w:tab w:val="left" w:pos="7328"/>
+          <w:tab w:val="left" w:pos="8244"/>
+          <w:tab w:val="left" w:pos="9160"/>
+          <w:tab w:val="left" w:pos="10076"/>
+          <w:tab w:val="left" w:pos="10992"/>
+          <w:tab w:val="left" w:pos="11908"/>
+          <w:tab w:val="left" w:pos="12824"/>
+          <w:tab w:val="left" w:pos="13740"/>
+          <w:tab w:val="left" w:pos="14656"/>
+        </w:tabs>
+        <w:spacing w:after="0" w:line="240" w:lineRule="auto"/>
+        <w:rPr>
+          <w:rStyle w:val="HTMLCode"/>
+        </w:rPr>
+      </w:pPr>
+      <w:r>
+        <w:rPr>
+          <w:rFonts w:ascii="Courier New" w:eastAsia="Times New Roman" w:hAnsi="Courier New" w:cs="Courier New"/>
+          <w:sz w:val="20"/>
+          <w:szCs w:val="20"/>
+        </w:rPr>
+        <w:t xml:space="preserve">                   </w:t>
+      </w:r>
+      <w:proofErr w:type="gramStart"/>
+      <w:r>
+        <w:rPr>
+          <w:rFonts w:ascii="Courier New" w:eastAsia="Times New Roman" w:hAnsi="Courier New" w:cs="Courier New"/>
+          <w:sz w:val="20"/>
+          <w:szCs w:val="20"/>
+        </w:rPr>
+        <w:t>0  1</w:t>
+      </w:r>
+      <w:proofErr w:type="gramEnd"/>
+      <w:r>
+        <w:rPr>
+          <w:rFonts w:ascii="Courier New" w:eastAsia="Times New Roman" w:hAnsi="Courier New" w:cs="Courier New"/>
+          <w:sz w:val="20"/>
+          <w:szCs w:val="20"/>
+        </w:rPr>
+        <w:t xml:space="preserve">  2  3   4   5   6</w:t>
+      </w:r>
+    </w:p>
+    <w:p>
+      <w:pPr>
+        <w:pStyle w:val="NormalWeb"/>
+        <w:ind w:firstLine="720"/>
+        <w:rPr>
+          <w:rStyle w:val="HTMLCode"/>
+        </w:rPr>
+      </w:pPr>
+      <w:r>
+        <w:rPr>
+          <w:rStyle w:val="HTMLCode"/>
+        </w:rPr>
+        <w:t xml:space="preserve">Output: </w:t>
+      </w:r>
+    </w:p>
+    <w:p>
+      <w:pPr>
+        <w:tabs>
+          <w:tab w:val="left" w:pos="916"/>
+          <w:tab w:val="left" w:pos="1832"/>
+          <w:tab w:val="left" w:pos="2748"/>
+          <w:tab w:val="left" w:pos="3664"/>
+          <w:tab w:val="left" w:pos="4580"/>
+          <w:tab w:val="left" w:pos="5496"/>
+          <w:tab w:val="left" w:pos="6412"/>
+          <w:tab w:val="left" w:pos="7328"/>
+          <w:tab w:val="left" w:pos="8244"/>
+          <w:tab w:val="left" w:pos="9160"/>
+          <w:tab w:val="left" w:pos="10076"/>
+          <w:tab w:val="left" w:pos="10992"/>
+          <w:tab w:val="left" w:pos="11908"/>
+          <w:tab w:val="left" w:pos="12824"/>
+          <w:tab w:val="left" w:pos="13740"/>
+          <w:tab w:val="left" w:pos="14656"/>
+        </w:tabs>
+        <w:spacing w:after="0" w:line="240" w:lineRule="auto"/>
+        <w:ind w:left="720"/>
+        <w:rPr>
+          <w:rFonts w:ascii="Courier New" w:eastAsia="Times New Roman" w:hAnsi="Courier New" w:cs="Courier New"/>
+          <w:sz w:val="20"/>
+          <w:szCs w:val="20"/>
+        </w:rPr>
+      </w:pPr>
+      <w:r>
+        <w:rPr>
+          <w:rFonts w:ascii="Courier New" w:eastAsia="Times New Roman" w:hAnsi="Courier New" w:cs="Courier New"/>
+          <w:sz w:val="20"/>
+          <w:szCs w:val="20"/>
+        </w:rPr>
+        <w:t xml:space="preserve">Element at </w:t>
+      </w:r>
+      <w:r>
+        <w:rPr>
+          <w:rFonts w:ascii="Courier New" w:eastAsia="Times New Roman" w:hAnsi="Courier New" w:cs="Courier New"/>
+          <w:sz w:val="20"/>
+          <w:szCs w:val="20"/>
+        </w:rPr>
+        <w:t>odd</w:t>
+      </w:r>
+      <w:r>
+        <w:rPr>
+          <w:rFonts w:ascii="Courier New" w:eastAsia="Times New Roman" w:hAnsi="Courier New" w:cs="Courier New"/>
+          <w:sz w:val="20"/>
+          <w:szCs w:val="20"/>
+        </w:rPr>
+        <w:t>-index positions from list one</w:t>
+      </w:r>
+    </w:p>
+    <w:p>
+      <w:pPr>
+        <w:tabs>
+          <w:tab w:val="left" w:pos="916"/>
+          <w:tab w:val="left" w:pos="1832"/>
+          <w:tab w:val="left" w:pos="2748"/>
+          <w:tab w:val="left" w:pos="3664"/>
+          <w:tab w:val="left" w:pos="4580"/>
+          <w:tab w:val="left" w:pos="5496"/>
+          <w:tab w:val="left" w:pos="6412"/>
+          <w:tab w:val="left" w:pos="7328"/>
+          <w:tab w:val="left" w:pos="8244"/>
+          <w:tab w:val="left" w:pos="9160"/>
+          <w:tab w:val="left" w:pos="10076"/>
+          <w:tab w:val="left" w:pos="10992"/>
+          <w:tab w:val="left" w:pos="11908"/>
+          <w:tab w:val="left" w:pos="12824"/>
+          <w:tab w:val="left" w:pos="13740"/>
+          <w:tab w:val="left" w:pos="14656"/>
+        </w:tabs>
+        <w:spacing w:after="0" w:line="240" w:lineRule="auto"/>
+        <w:ind w:left="720"/>
+        <w:rPr>
+          <w:rFonts w:ascii="Courier New" w:eastAsia="Times New Roman" w:hAnsi="Courier New" w:cs="Courier New"/>
+          <w:sz w:val="20"/>
+          <w:szCs w:val="20"/>
+        </w:rPr>
+      </w:pPr>
+      <w:r>
+        <w:rPr>
+          <w:rFonts w:ascii="Courier New" w:eastAsia="Times New Roman" w:hAnsi="Courier New" w:cs="Courier New"/>
+          <w:sz w:val="20"/>
+          <w:szCs w:val="20"/>
+        </w:rPr>
+        <w:t>[6, 12, 18]</w:t>
+      </w:r>
+    </w:p>
+    <w:p>
+      <w:pPr>
+        <w:tabs>
+          <w:tab w:val="left" w:pos="916"/>
+          <w:tab w:val="left" w:pos="1832"/>
+          <w:tab w:val="left" w:pos="2748"/>
+          <w:tab w:val="left" w:pos="3664"/>
+          <w:tab w:val="left" w:pos="4580"/>
+          <w:tab w:val="left" w:pos="5496"/>
+          <w:tab w:val="left" w:pos="6412"/>
+          <w:tab w:val="left" w:pos="7328"/>
+          <w:tab w:val="left" w:pos="8244"/>
+          <w:tab w:val="left" w:pos="9160"/>
+          <w:tab w:val="left" w:pos="10076"/>
+          <w:tab w:val="left" w:pos="10992"/>
+          <w:tab w:val="left" w:pos="11908"/>
+          <w:tab w:val="left" w:pos="12824"/>
+          <w:tab w:val="left" w:pos="13740"/>
+          <w:tab w:val="left" w:pos="14656"/>
+        </w:tabs>
+        <w:spacing w:after="0" w:line="240" w:lineRule="auto"/>
+        <w:ind w:left="720"/>
+        <w:rPr>
+          <w:rFonts w:ascii="Courier New" w:eastAsia="Times New Roman" w:hAnsi="Courier New" w:cs="Courier New"/>
+          <w:sz w:val="20"/>
+          <w:szCs w:val="20"/>
+        </w:rPr>
+      </w:pPr>
+      <w:r>
+        <w:rPr>
+          <w:rFonts w:ascii="Courier New" w:eastAsia="Times New Roman" w:hAnsi="Courier New" w:cs="Courier New"/>
+          <w:sz w:val="20"/>
+          <w:szCs w:val="20"/>
+        </w:rPr>
+        <w:t xml:space="preserve">Element at </w:t>
+      </w:r>
+      <w:r>
+        <w:rPr>
+          <w:rFonts w:ascii="Courier New" w:eastAsia="Times New Roman" w:hAnsi="Courier New" w:cs="Courier New"/>
+          <w:sz w:val="20"/>
+          <w:szCs w:val="20"/>
+        </w:rPr>
+        <w:t>even</w:t>
+      </w:r>
+      <w:r>
+        <w:rPr>
+          <w:rFonts w:ascii="Courier New" w:eastAsia="Times New Roman" w:hAnsi="Courier New" w:cs="Courier New"/>
+          <w:sz w:val="20"/>
+          <w:szCs w:val="20"/>
+        </w:rPr>
+        <w:t>-index positions from list two</w:t>
+      </w:r>
+    </w:p>
+    <w:p>
+      <w:pPr>
+        <w:tabs>
+          <w:tab w:val="left" w:pos="916"/>
+          <w:tab w:val="left" w:pos="1832"/>
+          <w:tab w:val="left" w:pos="2748"/>
+          <w:tab w:val="left" w:pos="3664"/>
+          <w:tab w:val="left" w:pos="4580"/>
+          <w:tab w:val="left" w:pos="5496"/>
+          <w:tab w:val="left" w:pos="6412"/>
+          <w:tab w:val="left" w:pos="7328"/>
+          <w:tab w:val="left" w:pos="8244"/>
+          <w:tab w:val="left" w:pos="9160"/>
+          <w:tab w:val="left" w:pos="10076"/>
+          <w:tab w:val="left" w:pos="10992"/>
+          <w:tab w:val="left" w:pos="11908"/>
+          <w:tab w:val="left" w:pos="12824"/>
+          <w:tab w:val="left" w:pos="13740"/>
+          <w:tab w:val="left" w:pos="14656"/>
+        </w:tabs>
+        <w:spacing w:after="0" w:line="240" w:lineRule="auto"/>
+        <w:ind w:left="720"/>
+        <w:rPr>
+          <w:rFonts w:ascii="Courier New" w:eastAsia="Times New Roman" w:hAnsi="Courier New" w:cs="Courier New"/>
+          <w:sz w:val="20"/>
+          <w:szCs w:val="20"/>
+        </w:rPr>
+      </w:pPr>
+      <w:r>
+        <w:rPr>
+          <w:rFonts w:ascii="Courier New" w:eastAsia="Times New Roman" w:hAnsi="Courier New" w:cs="Courier New"/>
+          <w:sz w:val="20"/>
+          <w:szCs w:val="20"/>
+        </w:rPr>
+        <w:t>[4, 12, 20, 28]</w:t>
+      </w:r>
+    </w:p>
+    <w:p>
+      <w:pPr>
+        <w:tabs>
+          <w:tab w:val="left" w:pos="916"/>
+          <w:tab w:val="left" w:pos="1832"/>
+          <w:tab w:val="left" w:pos="2748"/>
+          <w:tab w:val="left" w:pos="3664"/>
+          <w:tab w:val="left" w:pos="4580"/>
+          <w:tab w:val="left" w:pos="5496"/>
+          <w:tab w:val="left" w:pos="6412"/>
+          <w:tab w:val="left" w:pos="7328"/>
+          <w:tab w:val="left" w:pos="8244"/>
+          <w:tab w:val="left" w:pos="9160"/>
+          <w:tab w:val="left" w:pos="10076"/>
+          <w:tab w:val="left" w:pos="10992"/>
+          <w:tab w:val="left" w:pos="11908"/>
+          <w:tab w:val="left" w:pos="12824"/>
+          <w:tab w:val="left" w:pos="13740"/>
+          <w:tab w:val="left" w:pos="14656"/>
+        </w:tabs>
+        <w:spacing w:after="0" w:line="240" w:lineRule="auto"/>
+        <w:ind w:left="720"/>
+        <w:rPr>
+          <w:rFonts w:ascii="Courier New" w:eastAsia="Times New Roman" w:hAnsi="Courier New" w:cs="Courier New"/>
+          <w:sz w:val="20"/>
+          <w:szCs w:val="20"/>
+        </w:rPr>
+      </w:pPr>
+      <w:r>
+        <w:rPr>
+          <w:rFonts w:ascii="Courier New" w:eastAsia="Times New Roman" w:hAnsi="Courier New" w:cs="Courier New"/>
+          <w:sz w:val="20"/>
+          <w:szCs w:val="20"/>
+        </w:rPr>
+        <w:t>Printing Final third list</w:t>
+      </w:r>
+    </w:p>
+    <w:p>
+      <w:pPr>
+        <w:tabs>
+          <w:tab w:val="left" w:pos="916"/>
+          <w:tab w:val="left" w:pos="1832"/>
+          <w:tab w:val="left" w:pos="2748"/>
+          <w:tab w:val="left" w:pos="3664"/>
+          <w:tab w:val="left" w:pos="4580"/>
+          <w:tab w:val="left" w:pos="5496"/>
+          <w:tab w:val="left" w:pos="6412"/>
+          <w:tab w:val="left" w:pos="7328"/>
+          <w:tab w:val="left" w:pos="8244"/>
+          <w:tab w:val="left" w:pos="9160"/>
+          <w:tab w:val="left" w:pos="10076"/>
+          <w:tab w:val="left" w:pos="10992"/>
+          <w:tab w:val="left" w:pos="11908"/>
+          <w:tab w:val="left" w:pos="12824"/>
+          <w:tab w:val="left" w:pos="13740"/>
+          <w:tab w:val="left" w:pos="14656"/>
+        </w:tabs>
+        <w:spacing w:after="0" w:line="240" w:lineRule="auto"/>
+        <w:ind w:left="720"/>
+        <w:rPr>
+          <w:rFonts w:ascii="Courier New" w:eastAsia="Times New Roman" w:hAnsi="Courier New" w:cs="Courier New"/>
+          <w:sz w:val="20"/>
+          <w:szCs w:val="20"/>
+        </w:rPr>
+      </w:pPr>
+      <w:r>
+        <w:rPr>
+          <w:rFonts w:ascii="Courier New" w:eastAsia="Times New Roman" w:hAnsi="Courier New" w:cs="Courier New"/>
+          <w:sz w:val="20"/>
+          <w:szCs w:val="20"/>
+        </w:rPr>
+        <w:t>[6, 12, 18, 4, 12, 20, 28]</w:t>
+      </w:r>
+    </w:p>
+    <w:p>
+      <w:pPr>
+        <w:tabs>
+          <w:tab w:val="left" w:pos="916"/>
+          <w:tab w:val="left" w:pos="1832"/>
+          <w:tab w:val="left" w:pos="2748"/>
+          <w:tab w:val="left" w:pos="3664"/>
+          <w:tab w:val="left" w:pos="4580"/>
+          <w:tab w:val="left" w:pos="5496"/>
+          <w:tab w:val="left" w:pos="6412"/>
+          <w:tab w:val="left" w:pos="7328"/>
+          <w:tab w:val="left" w:pos="8244"/>
+          <w:tab w:val="left" w:pos="9160"/>
+          <w:tab w:val="left" w:pos="10076"/>
+          <w:tab w:val="left" w:pos="10992"/>
+          <w:tab w:val="left" w:pos="11908"/>
+          <w:tab w:val="left" w:pos="12824"/>
+          <w:tab w:val="left" w:pos="13740"/>
+          <w:tab w:val="left" w:pos="14656"/>
+        </w:tabs>
+        <w:spacing w:after="0" w:line="240" w:lineRule="auto"/>
+        <w:ind w:left="720"/>
+        <w:rPr>
+          <w:rFonts w:ascii="Courier New" w:eastAsia="Times New Roman" w:hAnsi="Courier New" w:cs="Courier New"/>
+          <w:sz w:val="20"/>
+          <w:szCs w:val="20"/>
+        </w:rPr>
+      </w:pPr>
+    </w:p>
+    <w:p>
+      <w:pPr>
+        <w:tabs>
+          <w:tab w:val="left" w:pos="916"/>
+          <w:tab w:val="left" w:pos="1832"/>
+          <w:tab w:val="left" w:pos="2748"/>
+          <w:tab w:val="left" w:pos="3664"/>
+          <w:tab w:val="left" w:pos="4580"/>
+          <w:tab w:val="left" w:pos="5496"/>
+          <w:tab w:val="left" w:pos="6412"/>
+          <w:tab w:val="left" w:pos="7328"/>
+          <w:tab w:val="left" w:pos="8244"/>
+          <w:tab w:val="left" w:pos="9160"/>
+          <w:tab w:val="left" w:pos="10076"/>
+          <w:tab w:val="left" w:pos="10992"/>
+          <w:tab w:val="left" w:pos="11908"/>
+          <w:tab w:val="left" w:pos="12824"/>
+          <w:tab w:val="left" w:pos="13740"/>
+          <w:tab w:val="left" w:pos="14656"/>
+        </w:tabs>
+        <w:spacing w:after="0" w:line="240" w:lineRule="auto"/>
+        <w:ind w:left="720"/>
+      </w:pPr>
+      <w:r>
+        <w:t xml:space="preserve">for </w:t>
+      </w:r>
+      <w:proofErr w:type="spellStart"/>
+      <w:r>
+        <w:t>i</w:t>
+      </w:r>
+      <w:proofErr w:type="spellEnd"/>
+      <w:r>
+        <w:t>, x in enumerate(</w:t>
+      </w:r>
+      <w:proofErr w:type="spellStart"/>
+      <w:r>
+        <w:t>listOne</w:t>
+      </w:r>
+      <w:proofErr w:type="spellEnd"/>
+      <w:r>
+        <w:t>):</w:t>
+      </w:r>
+    </w:p>
+    <w:p>
+      <w:pPr>
+        <w:tabs>
+          <w:tab w:val="left" w:pos="916"/>
+          <w:tab w:val="left" w:pos="1832"/>
+          <w:tab w:val="left" w:pos="2748"/>
+          <w:tab w:val="left" w:pos="3664"/>
+          <w:tab w:val="left" w:pos="4580"/>
+          <w:tab w:val="left" w:pos="5496"/>
+          <w:tab w:val="left" w:pos="6412"/>
+          <w:tab w:val="left" w:pos="7328"/>
+          <w:tab w:val="left" w:pos="8244"/>
+          <w:tab w:val="left" w:pos="9160"/>
+          <w:tab w:val="left" w:pos="10076"/>
+          <w:tab w:val="left" w:pos="10992"/>
+          <w:tab w:val="left" w:pos="11908"/>
+          <w:tab w:val="left" w:pos="12824"/>
+          <w:tab w:val="left" w:pos="13740"/>
+          <w:tab w:val="left" w:pos="14656"/>
+        </w:tabs>
+        <w:spacing w:after="0" w:line="240" w:lineRule="auto"/>
+        <w:ind w:left="720"/>
+      </w:pPr>
+      <w:r>
+        <w:t xml:space="preserve">   # make the index+1 to get the even index position</w:t>
+      </w:r>
+    </w:p>
+    <w:p>
+      <w:pPr>
+        <w:tabs>
+          <w:tab w:val="left" w:pos="916"/>
+          <w:tab w:val="left" w:pos="1832"/>
+          <w:tab w:val="left" w:pos="2748"/>
+          <w:tab w:val="left" w:pos="3664"/>
+          <w:tab w:val="left" w:pos="4580"/>
+          <w:tab w:val="left" w:pos="5496"/>
+          <w:tab w:val="left" w:pos="6412"/>
+          <w:tab w:val="left" w:pos="7328"/>
+          <w:tab w:val="left" w:pos="8244"/>
+          <w:tab w:val="left" w:pos="9160"/>
+          <w:tab w:val="left" w:pos="10076"/>
+          <w:tab w:val="left" w:pos="10992"/>
+          <w:tab w:val="left" w:pos="11908"/>
+          <w:tab w:val="left" w:pos="12824"/>
+          <w:tab w:val="left" w:pos="13740"/>
+          <w:tab w:val="left" w:pos="14656"/>
+        </w:tabs>
+        <w:spacing w:after="0" w:line="240" w:lineRule="auto"/>
+        <w:ind w:left="720"/>
+      </w:pPr>
+      <w:r>
+        <w:t xml:space="preserve">    </w:t>
+      </w:r>
+      <w:r>
+        <w:t>if (i+</w:t>
+      </w:r>
+      <w:proofErr w:type="gramStart"/>
+      <w:r>
+        <w:t>1)%</w:t>
+      </w:r>
+      <w:proofErr w:type="gramEnd"/>
+      <w:r>
+        <w:t>2==0:</w:t>
+      </w:r>
+    </w:p>
+    <w:p>
+      <w:pPr>
+        <w:tabs>
+          <w:tab w:val="left" w:pos="916"/>
+          <w:tab w:val="left" w:pos="1832"/>
+          <w:tab w:val="left" w:pos="2748"/>
+          <w:tab w:val="left" w:pos="3664"/>
+          <w:tab w:val="left" w:pos="4580"/>
+          <w:tab w:val="left" w:pos="5496"/>
+          <w:tab w:val="left" w:pos="6412"/>
+          <w:tab w:val="left" w:pos="7328"/>
+          <w:tab w:val="left" w:pos="8244"/>
+          <w:tab w:val="left" w:pos="9160"/>
+          <w:tab w:val="left" w:pos="10076"/>
+          <w:tab w:val="left" w:pos="10992"/>
+          <w:tab w:val="left" w:pos="11908"/>
+          <w:tab w:val="left" w:pos="12824"/>
+          <w:tab w:val="left" w:pos="13740"/>
+          <w:tab w:val="left" w:pos="14656"/>
+        </w:tabs>
+        <w:spacing w:after="0" w:line="240" w:lineRule="auto"/>
+        <w:ind w:left="720"/>
+      </w:pPr>
+      <w:r>
+        <w:t xml:space="preserve">        </w:t>
+      </w:r>
+      <w:proofErr w:type="spellStart"/>
+      <w:proofErr w:type="gramStart"/>
+      <w:r>
+        <w:t>res.append</w:t>
+      </w:r>
+      <w:proofErr w:type="spellEnd"/>
+      <w:proofErr w:type="gramEnd"/>
+      <w:r>
+        <w:t>(x)</w:t>
+      </w:r>
+    </w:p>
+    <w:p>
+      <w:pPr>
+        <w:tabs>
+          <w:tab w:val="left" w:pos="916"/>
+          <w:tab w:val="left" w:pos="1832"/>
+          <w:tab w:val="left" w:pos="2748"/>
+          <w:tab w:val="left" w:pos="3664"/>
+          <w:tab w:val="left" w:pos="4580"/>
+          <w:tab w:val="left" w:pos="5496"/>
+          <w:tab w:val="left" w:pos="6412"/>
+          <w:tab w:val="left" w:pos="7328"/>
+          <w:tab w:val="left" w:pos="8244"/>
+          <w:tab w:val="left" w:pos="9160"/>
+          <w:tab w:val="left" w:pos="10076"/>
+          <w:tab w:val="left" w:pos="10992"/>
+          <w:tab w:val="left" w:pos="11908"/>
+          <w:tab w:val="left" w:pos="12824"/>
+          <w:tab w:val="left" w:pos="13740"/>
+          <w:tab w:val="left" w:pos="14656"/>
+        </w:tabs>
+        <w:spacing w:after="0" w:line="240" w:lineRule="auto"/>
+        <w:ind w:left="720"/>
+      </w:pPr>
+    </w:p>
+    <w:p>
+      <w:pPr>
+        <w:tabs>
+          <w:tab w:val="left" w:pos="916"/>
+          <w:tab w:val="left" w:pos="1832"/>
+          <w:tab w:val="left" w:pos="2748"/>
+          <w:tab w:val="left" w:pos="3664"/>
+          <w:tab w:val="left" w:pos="4580"/>
+          <w:tab w:val="left" w:pos="5496"/>
+          <w:tab w:val="left" w:pos="6412"/>
+          <w:tab w:val="left" w:pos="7328"/>
+          <w:tab w:val="left" w:pos="8244"/>
+          <w:tab w:val="left" w:pos="9160"/>
+          <w:tab w:val="left" w:pos="10076"/>
+          <w:tab w:val="left" w:pos="10992"/>
+          <w:tab w:val="left" w:pos="11908"/>
+          <w:tab w:val="left" w:pos="12824"/>
+          <w:tab w:val="left" w:pos="13740"/>
+          <w:tab w:val="left" w:pos="14656"/>
+        </w:tabs>
+        <w:spacing w:after="0" w:line="240" w:lineRule="auto"/>
+        <w:ind w:left="720"/>
+      </w:pPr>
+      <w:r>
+        <w:t xml:space="preserve">for </w:t>
+      </w:r>
+      <w:proofErr w:type="spellStart"/>
+      <w:r>
+        <w:t>i</w:t>
+      </w:r>
+      <w:proofErr w:type="spellEnd"/>
+      <w:r>
+        <w:t>, x in enumerate(</w:t>
+      </w:r>
+      <w:proofErr w:type="spellStart"/>
+      <w:r>
+        <w:t>listTwo</w:t>
+      </w:r>
+      <w:proofErr w:type="spellEnd"/>
+      <w:r>
+        <w:t>):</w:t>
+      </w:r>
+    </w:p>
+    <w:p>
+      <w:pPr>
+        <w:tabs>
+          <w:tab w:val="left" w:pos="916"/>
+          <w:tab w:val="left" w:pos="1832"/>
+          <w:tab w:val="left" w:pos="2748"/>
+          <w:tab w:val="left" w:pos="3664"/>
+          <w:tab w:val="left" w:pos="4580"/>
+          <w:tab w:val="left" w:pos="5496"/>
+          <w:tab w:val="left" w:pos="6412"/>
+          <w:tab w:val="left" w:pos="7328"/>
+          <w:tab w:val="left" w:pos="8244"/>
+          <w:tab w:val="left" w:pos="9160"/>
+          <w:tab w:val="left" w:pos="10076"/>
+          <w:tab w:val="left" w:pos="10992"/>
+          <w:tab w:val="left" w:pos="11908"/>
+          <w:tab w:val="left" w:pos="12824"/>
+          <w:tab w:val="left" w:pos="13740"/>
+          <w:tab w:val="left" w:pos="14656"/>
+        </w:tabs>
+        <w:spacing w:after="0" w:line="240" w:lineRule="auto"/>
+        <w:ind w:left="720"/>
+      </w:pPr>
+      <w:r>
+        <w:t xml:space="preserve">    </w:t>
+      </w:r>
+      <w:r>
+        <w:t>if (i+</w:t>
+      </w:r>
+      <w:proofErr w:type="gramStart"/>
+      <w:r>
+        <w:t>1)%</w:t>
+      </w:r>
+      <w:proofErr w:type="gramEnd"/>
+      <w:r>
+        <w:t>2!=0:</w:t>
+      </w:r>
+    </w:p>
+    <w:p>
+      <w:pPr>
+        <w:tabs>
+          <w:tab w:val="left" w:pos="916"/>
+          <w:tab w:val="left" w:pos="1832"/>
+          <w:tab w:val="left" w:pos="2748"/>
+          <w:tab w:val="left" w:pos="3664"/>
+          <w:tab w:val="left" w:pos="4580"/>
+          <w:tab w:val="left" w:pos="5496"/>
+          <w:tab w:val="left" w:pos="6412"/>
+          <w:tab w:val="left" w:pos="7328"/>
+          <w:tab w:val="left" w:pos="8244"/>
+          <w:tab w:val="left" w:pos="9160"/>
+          <w:tab w:val="left" w:pos="10076"/>
+          <w:tab w:val="left" w:pos="10992"/>
+          <w:tab w:val="left" w:pos="11908"/>
+          <w:tab w:val="left" w:pos="12824"/>
+          <w:tab w:val="left" w:pos="13740"/>
+          <w:tab w:val="left" w:pos="14656"/>
+        </w:tabs>
+        <w:spacing w:after="0" w:line="240" w:lineRule="auto"/>
+        <w:ind w:left="720"/>
+      </w:pPr>
+      <w:r>
+        <w:t xml:space="preserve">        </w:t>
+      </w:r>
+      <w:proofErr w:type="spellStart"/>
+      <w:proofErr w:type="gramStart"/>
+      <w:r>
+        <w:t>res.append</w:t>
+      </w:r>
+      <w:proofErr w:type="spellEnd"/>
+      <w:proofErr w:type="gramEnd"/>
+      <w:r>
+        <w:t>(x)</w:t>
+      </w:r>
+    </w:p>
+    <w:p>
+      <w:pPr>
+        <w:tabs>
+          <w:tab w:val="left" w:pos="916"/>
+          <w:tab w:val="left" w:pos="1832"/>
+          <w:tab w:val="left" w:pos="2748"/>
+          <w:tab w:val="left" w:pos="3664"/>
+          <w:tab w:val="left" w:pos="4580"/>
+          <w:tab w:val="left" w:pos="5496"/>
+          <w:tab w:val="left" w:pos="6412"/>
+          <w:tab w:val="left" w:pos="7328"/>
+          <w:tab w:val="left" w:pos="8244"/>
+          <w:tab w:val="left" w:pos="9160"/>
+          <w:tab w:val="left" w:pos="10076"/>
+          <w:tab w:val="left" w:pos="10992"/>
+          <w:tab w:val="left" w:pos="11908"/>
+          <w:tab w:val="left" w:pos="12824"/>
+          <w:tab w:val="left" w:pos="13740"/>
+          <w:tab w:val="left" w:pos="14656"/>
+        </w:tabs>
+        <w:spacing w:after="0" w:line="240" w:lineRule="auto"/>
+        <w:ind w:left="720"/>
+      </w:pPr>
+    </w:p>
+    <w:p>
+      <w:pPr>
+        <w:tabs>
+          <w:tab w:val="left" w:pos="916"/>
+          <w:tab w:val="left" w:pos="1832"/>
+          <w:tab w:val="left" w:pos="2748"/>
+          <w:tab w:val="left" w:pos="3664"/>
+          <w:tab w:val="left" w:pos="4580"/>
+          <w:tab w:val="left" w:pos="5496"/>
+          <w:tab w:val="left" w:pos="6412"/>
+          <w:tab w:val="left" w:pos="7328"/>
+          <w:tab w:val="left" w:pos="8244"/>
+          <w:tab w:val="left" w:pos="9160"/>
+          <w:tab w:val="left" w:pos="10076"/>
+          <w:tab w:val="left" w:pos="10992"/>
+          <w:tab w:val="left" w:pos="11908"/>
+          <w:tab w:val="left" w:pos="12824"/>
+          <w:tab w:val="left" w:pos="13740"/>
+          <w:tab w:val="left" w:pos="14656"/>
+        </w:tabs>
+        <w:spacing w:after="0" w:line="240" w:lineRule="auto"/>
+        <w:ind w:left="720"/>
+        <w:rPr>
+          <w:rFonts w:ascii="Courier New" w:eastAsia="Times New Roman" w:hAnsi="Courier New" w:cs="Courier New"/>
+          <w:sz w:val="20"/>
+          <w:szCs w:val="20"/>
+        </w:rPr>
+      </w:pPr>
+    </w:p>
+    <w:p>
+      <w:pPr>
+        <w:tabs>
+          <w:tab w:val="left" w:pos="916"/>
+          <w:tab w:val="left" w:pos="1832"/>
+          <w:tab w:val="left" w:pos="2748"/>
+          <w:tab w:val="left" w:pos="3664"/>
+          <w:tab w:val="left" w:pos="4580"/>
+          <w:tab w:val="left" w:pos="5496"/>
+          <w:tab w:val="left" w:pos="6412"/>
+          <w:tab w:val="left" w:pos="7328"/>
+          <w:tab w:val="left" w:pos="8244"/>
+          <w:tab w:val="left" w:pos="9160"/>
+          <w:tab w:val="left" w:pos="10076"/>
+          <w:tab w:val="left" w:pos="10992"/>
+          <w:tab w:val="left" w:pos="11908"/>
+          <w:tab w:val="left" w:pos="12824"/>
+          <w:tab w:val="left" w:pos="13740"/>
+          <w:tab w:val="left" w:pos="14656"/>
+        </w:tabs>
+        <w:spacing w:after="0" w:line="240" w:lineRule="auto"/>
+        <w:ind w:left="720"/>
+        <w:rPr>
+          <w:rFonts w:ascii="Courier New" w:eastAsia="Times New Roman" w:hAnsi="Courier New" w:cs="Courier New"/>
+          <w:sz w:val="20"/>
+          <w:szCs w:val="20"/>
+        </w:rPr>
+      </w:pPr>
+    </w:p>
+    <w:p>
+      <w:pPr>
+        <w:tabs>
+          <w:tab w:val="left" w:pos="916"/>
+          <w:tab w:val="left" w:pos="1832"/>
+          <w:tab w:val="left" w:pos="2748"/>
+          <w:tab w:val="left" w:pos="3664"/>
+          <w:tab w:val="left" w:pos="4580"/>
+          <w:tab w:val="left" w:pos="5496"/>
+          <w:tab w:val="left" w:pos="6412"/>
+          <w:tab w:val="left" w:pos="7328"/>
+          <w:tab w:val="left" w:pos="8244"/>
+          <w:tab w:val="left" w:pos="9160"/>
+          <w:tab w:val="left" w:pos="10076"/>
+          <w:tab w:val="left" w:pos="10992"/>
+          <w:tab w:val="left" w:pos="11908"/>
+          <w:tab w:val="left" w:pos="12824"/>
+          <w:tab w:val="left" w:pos="13740"/>
+          <w:tab w:val="left" w:pos="14656"/>
+        </w:tabs>
+        <w:spacing w:after="0" w:line="240" w:lineRule="auto"/>
+        <w:ind w:left="720"/>
+        <w:rPr>
+          <w:rFonts w:ascii="Courier New" w:eastAsia="Times New Roman" w:hAnsi="Courier New" w:cs="Courier New"/>
+          <w:sz w:val="20"/>
+          <w:szCs w:val="20"/>
+        </w:rPr>
+      </w:pPr>
+    </w:p>
+    <w:p>
+      <w:pPr>
+        <w:tabs>
+          <w:tab w:val="left" w:pos="916"/>
+          <w:tab w:val="left" w:pos="1832"/>
+          <w:tab w:val="left" w:pos="2748"/>
+          <w:tab w:val="left" w:pos="3664"/>
+          <w:tab w:val="left" w:pos="4580"/>
+          <w:tab w:val="left" w:pos="5496"/>
+          <w:tab w:val="left" w:pos="6412"/>
+          <w:tab w:val="left" w:pos="7328"/>
+          <w:tab w:val="left" w:pos="8244"/>
+          <w:tab w:val="left" w:pos="9160"/>
+          <w:tab w:val="left" w:pos="10076"/>
+          <w:tab w:val="left" w:pos="10992"/>
+          <w:tab w:val="left" w:pos="11908"/>
+          <w:tab w:val="left" w:pos="12824"/>
+          <w:tab w:val="left" w:pos="13740"/>
+          <w:tab w:val="left" w:pos="14656"/>
+        </w:tabs>
+        <w:spacing w:after="0" w:line="240" w:lineRule="auto"/>
+        <w:ind w:left="720"/>
+        <w:rPr>
+          <w:rFonts w:ascii="Courier New" w:eastAsia="Times New Roman" w:hAnsi="Courier New" w:cs="Courier New"/>
+          <w:sz w:val="20"/>
+          <w:szCs w:val="20"/>
+        </w:rPr>
+      </w:pPr>
+    </w:p>
+    <w:p>
+      <w:pPr>
+        <w:tabs>
+          <w:tab w:val="left" w:pos="916"/>
+          <w:tab w:val="left" w:pos="1832"/>
+          <w:tab w:val="left" w:pos="2748"/>
+          <w:tab w:val="left" w:pos="3664"/>
+          <w:tab w:val="left" w:pos="4580"/>
+          <w:tab w:val="left" w:pos="5496"/>
+          <w:tab w:val="left" w:pos="6412"/>
+          <w:tab w:val="left" w:pos="7328"/>
+          <w:tab w:val="left" w:pos="8244"/>
+          <w:tab w:val="left" w:pos="9160"/>
+          <w:tab w:val="left" w:pos="10076"/>
+          <w:tab w:val="left" w:pos="10992"/>
+          <w:tab w:val="left" w:pos="11908"/>
+          <w:tab w:val="left" w:pos="12824"/>
+          <w:tab w:val="left" w:pos="13740"/>
+          <w:tab w:val="left" w:pos="14656"/>
+        </w:tabs>
+        <w:spacing w:after="0" w:line="240" w:lineRule="auto"/>
+        <w:ind w:left="720"/>
+        <w:rPr>
+          <w:rFonts w:ascii="Courier New" w:eastAsia="Times New Roman" w:hAnsi="Courier New" w:cs="Courier New"/>
+          <w:sz w:val="20"/>
+          <w:szCs w:val="20"/>
+        </w:rPr>
+      </w:pPr>
+    </w:p>
+    <w:p>
+      <w:pPr>
+        <w:tabs>
+          <w:tab w:val="left" w:pos="916"/>
+          <w:tab w:val="left" w:pos="1832"/>
+          <w:tab w:val="left" w:pos="2748"/>
+          <w:tab w:val="left" w:pos="3664"/>
+          <w:tab w:val="left" w:pos="4580"/>
+          <w:tab w:val="left" w:pos="5496"/>
+          <w:tab w:val="left" w:pos="6412"/>
+          <w:tab w:val="left" w:pos="7328"/>
+          <w:tab w:val="left" w:pos="8244"/>
+          <w:tab w:val="left" w:pos="9160"/>
+          <w:tab w:val="left" w:pos="10076"/>
+          <w:tab w:val="left" w:pos="10992"/>
+          <w:tab w:val="left" w:pos="11908"/>
+          <w:tab w:val="left" w:pos="12824"/>
+          <w:tab w:val="left" w:pos="13740"/>
+          <w:tab w:val="left" w:pos="14656"/>
+        </w:tabs>
+        <w:spacing w:after="0" w:line="240" w:lineRule="auto"/>
+        <w:ind w:left="720"/>
+        <w:rPr>
+          <w:rFonts w:ascii="Courier New" w:eastAsia="Times New Roman" w:hAnsi="Courier New" w:cs="Courier New"/>
+          <w:sz w:val="20"/>
+          <w:szCs w:val="20"/>
+        </w:rPr>
+      </w:pPr>
+    </w:p>
+    <w:p>
+      <w:pPr>
+        <w:tabs>
+          <w:tab w:val="left" w:pos="916"/>
+          <w:tab w:val="left" w:pos="1832"/>
+          <w:tab w:val="left" w:pos="2748"/>
+          <w:tab w:val="left" w:pos="3664"/>
+          <w:tab w:val="left" w:pos="4580"/>
+          <w:tab w:val="left" w:pos="5496"/>
+          <w:tab w:val="left" w:pos="6412"/>
+          <w:tab w:val="left" w:pos="7328"/>
+          <w:tab w:val="left" w:pos="8244"/>
+          <w:tab w:val="left" w:pos="9160"/>
+          <w:tab w:val="left" w:pos="10076"/>
+          <w:tab w:val="left" w:pos="10992"/>
+          <w:tab w:val="left" w:pos="11908"/>
+          <w:tab w:val="left" w:pos="12824"/>
+          <w:tab w:val="left" w:pos="13740"/>
+          <w:tab w:val="left" w:pos="14656"/>
+        </w:tabs>
+        <w:spacing w:after="0" w:line="240" w:lineRule="auto"/>
+        <w:ind w:left="720"/>
+        <w:rPr>
+          <w:rFonts w:ascii="Courier New" w:eastAsia="Times New Roman" w:hAnsi="Courier New" w:cs="Courier New"/>
+          <w:sz w:val="20"/>
+          <w:szCs w:val="20"/>
+        </w:rPr>
+      </w:pPr>
+      <w:r>
+        <w:rPr>
+          <w:rFonts w:ascii="Courier New" w:eastAsia="Times New Roman" w:hAnsi="Courier New" w:cs="Courier New"/>
+          <w:sz w:val="20"/>
+          <w:szCs w:val="20"/>
+        </w:rPr>
+        <w:lastRenderedPageBreak/>
+        <w:t xml:space="preserve">&gt;&gt;&gt; </w:t>
+      </w:r>
+      <w:proofErr w:type="spellStart"/>
+      <w:r>
+        <w:rPr>
+          <w:rFonts w:ascii="Courier New" w:eastAsia="Times New Roman" w:hAnsi="Courier New" w:cs="Courier New"/>
+          <w:sz w:val="20"/>
+          <w:szCs w:val="20"/>
+        </w:rPr>
+        <w:t>oddElements</w:t>
+      </w:r>
+      <w:proofErr w:type="spellEnd"/>
+      <w:r>
+        <w:rPr>
+          <w:rFonts w:ascii="Courier New" w:eastAsia="Times New Roman" w:hAnsi="Courier New" w:cs="Courier New"/>
+          <w:sz w:val="20"/>
+          <w:szCs w:val="20"/>
+        </w:rPr>
+        <w:t xml:space="preserve"> = </w:t>
+      </w:r>
+      <w:proofErr w:type="spellStart"/>
+      <w:proofErr w:type="gramStart"/>
+      <w:r>
+        <w:rPr>
+          <w:rFonts w:ascii="Courier New" w:eastAsia="Times New Roman" w:hAnsi="Courier New" w:cs="Courier New"/>
+          <w:sz w:val="20"/>
+          <w:szCs w:val="20"/>
+        </w:rPr>
+        <w:t>listOne</w:t>
+      </w:r>
+      <w:proofErr w:type="spellEnd"/>
+      <w:r>
+        <w:rPr>
+          <w:rFonts w:ascii="Courier New" w:eastAsia="Times New Roman" w:hAnsi="Courier New" w:cs="Courier New"/>
+          <w:sz w:val="20"/>
+          <w:szCs w:val="20"/>
+        </w:rPr>
+        <w:t>[</w:t>
+      </w:r>
+      <w:proofErr w:type="gramEnd"/>
+      <w:r>
+        <w:rPr>
+          <w:rFonts w:ascii="Courier New" w:eastAsia="Times New Roman" w:hAnsi="Courier New" w:cs="Courier New"/>
+          <w:sz w:val="20"/>
+          <w:szCs w:val="20"/>
+        </w:rPr>
+        <w:t>1::2]</w:t>
+      </w:r>
+    </w:p>
+    <w:p>
+      <w:pPr>
+        <w:tabs>
+          <w:tab w:val="left" w:pos="916"/>
+          <w:tab w:val="left" w:pos="1832"/>
+          <w:tab w:val="left" w:pos="2748"/>
+          <w:tab w:val="left" w:pos="3664"/>
+          <w:tab w:val="left" w:pos="4580"/>
+          <w:tab w:val="left" w:pos="5496"/>
+          <w:tab w:val="left" w:pos="6412"/>
+          <w:tab w:val="left" w:pos="7328"/>
+          <w:tab w:val="left" w:pos="8244"/>
+          <w:tab w:val="left" w:pos="9160"/>
+          <w:tab w:val="left" w:pos="10076"/>
+          <w:tab w:val="left" w:pos="10992"/>
+          <w:tab w:val="left" w:pos="11908"/>
+          <w:tab w:val="left" w:pos="12824"/>
+          <w:tab w:val="left" w:pos="13740"/>
+          <w:tab w:val="left" w:pos="14656"/>
+        </w:tabs>
+        <w:spacing w:after="0" w:line="240" w:lineRule="auto"/>
+        <w:ind w:left="720"/>
+        <w:rPr>
+          <w:rFonts w:ascii="Courier New" w:eastAsia="Times New Roman" w:hAnsi="Courier New" w:cs="Courier New"/>
+          <w:sz w:val="20"/>
+          <w:szCs w:val="20"/>
+        </w:rPr>
+      </w:pPr>
+      <w:r>
+        <w:rPr>
+          <w:rFonts w:ascii="Courier New" w:eastAsia="Times New Roman" w:hAnsi="Courier New" w:cs="Courier New"/>
+          <w:sz w:val="20"/>
+          <w:szCs w:val="20"/>
+        </w:rPr>
+        <w:t xml:space="preserve">&gt;&gt;&gt; </w:t>
+      </w:r>
+      <w:proofErr w:type="spellStart"/>
+      <w:r>
+        <w:rPr>
+          <w:rFonts w:ascii="Courier New" w:eastAsia="Times New Roman" w:hAnsi="Courier New" w:cs="Courier New"/>
+          <w:sz w:val="20"/>
+          <w:szCs w:val="20"/>
+        </w:rPr>
+        <w:t>oddElements</w:t>
+      </w:r>
+      <w:proofErr w:type="spellEnd"/>
+    </w:p>
+    <w:p>
+      <w:pPr>
+        <w:tabs>
+          <w:tab w:val="left" w:pos="916"/>
+          <w:tab w:val="left" w:pos="1832"/>
+          <w:tab w:val="left" w:pos="2748"/>
+          <w:tab w:val="left" w:pos="3664"/>
+          <w:tab w:val="left" w:pos="4580"/>
+          <w:tab w:val="left" w:pos="5496"/>
+          <w:tab w:val="left" w:pos="6412"/>
+          <w:tab w:val="left" w:pos="7328"/>
+          <w:tab w:val="left" w:pos="8244"/>
+          <w:tab w:val="left" w:pos="9160"/>
+          <w:tab w:val="left" w:pos="10076"/>
+          <w:tab w:val="left" w:pos="10992"/>
+          <w:tab w:val="left" w:pos="11908"/>
+          <w:tab w:val="left" w:pos="12824"/>
+          <w:tab w:val="left" w:pos="13740"/>
+          <w:tab w:val="left" w:pos="14656"/>
+        </w:tabs>
+        <w:spacing w:after="0" w:line="240" w:lineRule="auto"/>
+        <w:ind w:left="720"/>
+        <w:rPr>
+          <w:rFonts w:ascii="Courier New" w:eastAsia="Times New Roman" w:hAnsi="Courier New" w:cs="Courier New"/>
+          <w:sz w:val="20"/>
+          <w:szCs w:val="20"/>
+        </w:rPr>
+      </w:pPr>
+      <w:r>
+        <w:rPr>
+          <w:rFonts w:ascii="Courier New" w:eastAsia="Times New Roman" w:hAnsi="Courier New" w:cs="Courier New"/>
+          <w:sz w:val="20"/>
+          <w:szCs w:val="20"/>
+        </w:rPr>
+        <w:t>[6, 12, 18]</w:t>
+      </w:r>
+    </w:p>
+    <w:p>
+      <w:pPr>
+        <w:tabs>
+          <w:tab w:val="left" w:pos="916"/>
+          <w:tab w:val="left" w:pos="1832"/>
+          <w:tab w:val="left" w:pos="2748"/>
+          <w:tab w:val="left" w:pos="3664"/>
+          <w:tab w:val="left" w:pos="4580"/>
+          <w:tab w:val="left" w:pos="5496"/>
+          <w:tab w:val="left" w:pos="6412"/>
+          <w:tab w:val="left" w:pos="7328"/>
+          <w:tab w:val="left" w:pos="8244"/>
+          <w:tab w:val="left" w:pos="9160"/>
+          <w:tab w:val="left" w:pos="10076"/>
+          <w:tab w:val="left" w:pos="10992"/>
+          <w:tab w:val="left" w:pos="11908"/>
+          <w:tab w:val="left" w:pos="12824"/>
+          <w:tab w:val="left" w:pos="13740"/>
+          <w:tab w:val="left" w:pos="14656"/>
+        </w:tabs>
+        <w:spacing w:after="0" w:line="240" w:lineRule="auto"/>
+        <w:ind w:left="720"/>
+        <w:rPr>
+          <w:rFonts w:ascii="Courier New" w:eastAsia="Times New Roman" w:hAnsi="Courier New" w:cs="Courier New"/>
+          <w:sz w:val="20"/>
+          <w:szCs w:val="20"/>
+        </w:rPr>
+      </w:pPr>
+      <w:r>
+        <w:rPr>
+          <w:rFonts w:ascii="Courier New" w:eastAsia="Times New Roman" w:hAnsi="Courier New" w:cs="Courier New"/>
+          <w:sz w:val="20"/>
+          <w:szCs w:val="20"/>
+        </w:rPr>
+        <w:t xml:space="preserve">&gt;&gt;&gt; </w:t>
+      </w:r>
+      <w:proofErr w:type="spellStart"/>
+      <w:r>
+        <w:rPr>
+          <w:rFonts w:ascii="Courier New" w:eastAsia="Times New Roman" w:hAnsi="Courier New" w:cs="Courier New"/>
+          <w:sz w:val="20"/>
+          <w:szCs w:val="20"/>
+        </w:rPr>
+        <w:t>evenElements</w:t>
+      </w:r>
+      <w:proofErr w:type="spellEnd"/>
+      <w:r>
+        <w:rPr>
+          <w:rFonts w:ascii="Courier New" w:eastAsia="Times New Roman" w:hAnsi="Courier New" w:cs="Courier New"/>
+          <w:sz w:val="20"/>
+          <w:szCs w:val="20"/>
+        </w:rPr>
+        <w:t xml:space="preserve"> = </w:t>
+      </w:r>
+      <w:proofErr w:type="spellStart"/>
+      <w:proofErr w:type="gramStart"/>
+      <w:r>
+        <w:rPr>
+          <w:rFonts w:ascii="Courier New" w:eastAsia="Times New Roman" w:hAnsi="Courier New" w:cs="Courier New"/>
+          <w:sz w:val="20"/>
+          <w:szCs w:val="20"/>
+        </w:rPr>
+        <w:t>listTwo</w:t>
+      </w:r>
+      <w:proofErr w:type="spellEnd"/>
+      <w:r>
+        <w:rPr>
+          <w:rFonts w:ascii="Courier New" w:eastAsia="Times New Roman" w:hAnsi="Courier New" w:cs="Courier New"/>
+          <w:sz w:val="20"/>
+          <w:szCs w:val="20"/>
+        </w:rPr>
+        <w:t>[</w:t>
+      </w:r>
+      <w:proofErr w:type="gramEnd"/>
+      <w:r>
+        <w:rPr>
+          <w:rFonts w:ascii="Courier New" w:eastAsia="Times New Roman" w:hAnsi="Courier New" w:cs="Courier New"/>
+          <w:sz w:val="20"/>
+          <w:szCs w:val="20"/>
+        </w:rPr>
+        <w:t>0::2]</w:t>
+      </w:r>
+    </w:p>
+    <w:p>
+      <w:pPr>
+        <w:tabs>
+          <w:tab w:val="left" w:pos="916"/>
+          <w:tab w:val="left" w:pos="1832"/>
+          <w:tab w:val="left" w:pos="2748"/>
+          <w:tab w:val="left" w:pos="3664"/>
+          <w:tab w:val="left" w:pos="4580"/>
+          <w:tab w:val="left" w:pos="5496"/>
+          <w:tab w:val="left" w:pos="6412"/>
+          <w:tab w:val="left" w:pos="7328"/>
+          <w:tab w:val="left" w:pos="8244"/>
+          <w:tab w:val="left" w:pos="9160"/>
+          <w:tab w:val="left" w:pos="10076"/>
+          <w:tab w:val="left" w:pos="10992"/>
+          <w:tab w:val="left" w:pos="11908"/>
+          <w:tab w:val="left" w:pos="12824"/>
+          <w:tab w:val="left" w:pos="13740"/>
+          <w:tab w:val="left" w:pos="14656"/>
+        </w:tabs>
+        <w:spacing w:after="0" w:line="240" w:lineRule="auto"/>
+        <w:ind w:left="720"/>
+        <w:rPr>
+          <w:rFonts w:ascii="Courier New" w:eastAsia="Times New Roman" w:hAnsi="Courier New" w:cs="Courier New"/>
+          <w:sz w:val="20"/>
+          <w:szCs w:val="20"/>
+        </w:rPr>
+      </w:pPr>
+      <w:r>
+        <w:rPr>
+          <w:rFonts w:ascii="Courier New" w:eastAsia="Times New Roman" w:hAnsi="Courier New" w:cs="Courier New"/>
+          <w:sz w:val="20"/>
+          <w:szCs w:val="20"/>
+        </w:rPr>
+        <w:t xml:space="preserve">&gt;&gt;&gt; </w:t>
+      </w:r>
+      <w:proofErr w:type="spellStart"/>
+      <w:r>
+        <w:rPr>
+          <w:rFonts w:ascii="Courier New" w:eastAsia="Times New Roman" w:hAnsi="Courier New" w:cs="Courier New"/>
+          <w:sz w:val="20"/>
+          <w:szCs w:val="20"/>
+        </w:rPr>
+        <w:t>evenElements</w:t>
+      </w:r>
+      <w:proofErr w:type="spellEnd"/>
+    </w:p>
+    <w:p>
+      <w:pPr>
+        <w:tabs>
+          <w:tab w:val="left" w:pos="916"/>
+          <w:tab w:val="left" w:pos="1832"/>
+          <w:tab w:val="left" w:pos="2748"/>
+          <w:tab w:val="left" w:pos="3664"/>
+          <w:tab w:val="left" w:pos="4580"/>
+          <w:tab w:val="left" w:pos="5496"/>
+          <w:tab w:val="left" w:pos="6412"/>
+          <w:tab w:val="left" w:pos="7328"/>
+          <w:tab w:val="left" w:pos="8244"/>
+          <w:tab w:val="left" w:pos="9160"/>
+          <w:tab w:val="left" w:pos="10076"/>
+          <w:tab w:val="left" w:pos="10992"/>
+          <w:tab w:val="left" w:pos="11908"/>
+          <w:tab w:val="left" w:pos="12824"/>
+          <w:tab w:val="left" w:pos="13740"/>
+          <w:tab w:val="left" w:pos="14656"/>
+        </w:tabs>
+        <w:spacing w:after="0" w:line="240" w:lineRule="auto"/>
+        <w:ind w:left="720"/>
+        <w:rPr>
+          <w:rFonts w:ascii="Courier New" w:eastAsia="Times New Roman" w:hAnsi="Courier New" w:cs="Courier New"/>
+          <w:sz w:val="20"/>
+          <w:szCs w:val="20"/>
+        </w:rPr>
+      </w:pPr>
+      <w:r>
+        <w:rPr>
+          <w:rFonts w:ascii="Courier New" w:eastAsia="Times New Roman" w:hAnsi="Courier New" w:cs="Courier New"/>
+          <w:sz w:val="20"/>
+          <w:szCs w:val="20"/>
+        </w:rPr>
+        <w:t>[4, 12, 20, 28]</w:t>
+      </w:r>
+    </w:p>
+    <w:p>
+      <w:pPr>
+        <w:tabs>
+          <w:tab w:val="left" w:pos="916"/>
+          <w:tab w:val="left" w:pos="1832"/>
+          <w:tab w:val="left" w:pos="2748"/>
+          <w:tab w:val="left" w:pos="3664"/>
+          <w:tab w:val="left" w:pos="4580"/>
+          <w:tab w:val="left" w:pos="5496"/>
+          <w:tab w:val="left" w:pos="6412"/>
+          <w:tab w:val="left" w:pos="7328"/>
+          <w:tab w:val="left" w:pos="8244"/>
+          <w:tab w:val="left" w:pos="9160"/>
+          <w:tab w:val="left" w:pos="10076"/>
+          <w:tab w:val="left" w:pos="10992"/>
+          <w:tab w:val="left" w:pos="11908"/>
+          <w:tab w:val="left" w:pos="12824"/>
+          <w:tab w:val="left" w:pos="13740"/>
+          <w:tab w:val="left" w:pos="14656"/>
+        </w:tabs>
+        <w:spacing w:after="0" w:line="240" w:lineRule="auto"/>
+        <w:ind w:left="720"/>
+        <w:rPr>
+          <w:rFonts w:ascii="Courier New" w:eastAsia="Times New Roman" w:hAnsi="Courier New" w:cs="Courier New"/>
+          <w:sz w:val="20"/>
+          <w:szCs w:val="20"/>
+        </w:rPr>
+      </w:pPr>
+    </w:p>
+    <w:p>
+      <w:pPr>
+        <w:tabs>
+          <w:tab w:val="left" w:pos="916"/>
+          <w:tab w:val="left" w:pos="1832"/>
+          <w:tab w:val="left" w:pos="2748"/>
+          <w:tab w:val="left" w:pos="3664"/>
+          <w:tab w:val="left" w:pos="4580"/>
+          <w:tab w:val="left" w:pos="5496"/>
+          <w:tab w:val="left" w:pos="6412"/>
+          <w:tab w:val="left" w:pos="7328"/>
+          <w:tab w:val="left" w:pos="8244"/>
+          <w:tab w:val="left" w:pos="9160"/>
+          <w:tab w:val="left" w:pos="10076"/>
+          <w:tab w:val="left" w:pos="10992"/>
+          <w:tab w:val="left" w:pos="11908"/>
+          <w:tab w:val="left" w:pos="12824"/>
+          <w:tab w:val="left" w:pos="13740"/>
+          <w:tab w:val="left" w:pos="14656"/>
+        </w:tabs>
+        <w:spacing w:after="0" w:line="240" w:lineRule="auto"/>
+        <w:ind w:left="720"/>
+        <w:rPr>
+          <w:rFonts w:ascii="Courier New" w:eastAsia="Times New Roman" w:hAnsi="Courier New" w:cs="Courier New"/>
+          <w:sz w:val="20"/>
+          <w:szCs w:val="20"/>
+        </w:rPr>
+      </w:pPr>
+      <w:r>
+        <w:rPr>
+          <w:rFonts w:ascii="Courier New" w:eastAsia="Times New Roman" w:hAnsi="Courier New" w:cs="Courier New"/>
+          <w:sz w:val="20"/>
+          <w:szCs w:val="20"/>
+        </w:rPr>
+        <w:t xml:space="preserve">&gt;&gt;&gt; </w:t>
+      </w:r>
+      <w:proofErr w:type="spellStart"/>
+      <w:proofErr w:type="gramStart"/>
+      <w:r>
+        <w:rPr>
+          <w:rFonts w:ascii="Courier New" w:eastAsia="Times New Roman" w:hAnsi="Courier New" w:cs="Courier New"/>
+          <w:sz w:val="20"/>
+          <w:szCs w:val="20"/>
+        </w:rPr>
+        <w:t>res.extend</w:t>
+      </w:r>
+      <w:proofErr w:type="spellEnd"/>
+      <w:proofErr w:type="gramEnd"/>
+      <w:r>
+        <w:rPr>
+          <w:rFonts w:ascii="Courier New" w:eastAsia="Times New Roman" w:hAnsi="Courier New" w:cs="Courier New"/>
+          <w:sz w:val="20"/>
+          <w:szCs w:val="20"/>
+        </w:rPr>
+        <w:t>(</w:t>
+      </w:r>
+      <w:proofErr w:type="spellStart"/>
+      <w:r>
+        <w:rPr>
+          <w:rFonts w:ascii="Courier New" w:eastAsia="Times New Roman" w:hAnsi="Courier New" w:cs="Courier New"/>
+          <w:sz w:val="20"/>
+          <w:szCs w:val="20"/>
+        </w:rPr>
+        <w:t>oddElements</w:t>
+      </w:r>
+      <w:proofErr w:type="spellEnd"/>
+      <w:r>
+        <w:rPr>
+          <w:rFonts w:ascii="Courier New" w:eastAsia="Times New Roman" w:hAnsi="Courier New" w:cs="Courier New"/>
+          <w:sz w:val="20"/>
+          <w:szCs w:val="20"/>
+        </w:rPr>
+        <w:t>)</w:t>
+      </w:r>
+    </w:p>
+    <w:p>
+      <w:pPr>
+        <w:tabs>
+          <w:tab w:val="left" w:pos="916"/>
+          <w:tab w:val="left" w:pos="1832"/>
+          <w:tab w:val="left" w:pos="2748"/>
+          <w:tab w:val="left" w:pos="3664"/>
+          <w:tab w:val="left" w:pos="4580"/>
+          <w:tab w:val="left" w:pos="5496"/>
+          <w:tab w:val="left" w:pos="6412"/>
+          <w:tab w:val="left" w:pos="7328"/>
+          <w:tab w:val="left" w:pos="8244"/>
+          <w:tab w:val="left" w:pos="9160"/>
+          <w:tab w:val="left" w:pos="10076"/>
+          <w:tab w:val="left" w:pos="10992"/>
+          <w:tab w:val="left" w:pos="11908"/>
+          <w:tab w:val="left" w:pos="12824"/>
+          <w:tab w:val="left" w:pos="13740"/>
+          <w:tab w:val="left" w:pos="14656"/>
+        </w:tabs>
+        <w:spacing w:after="0" w:line="240" w:lineRule="auto"/>
+        <w:ind w:left="720"/>
+        <w:rPr>
+          <w:rFonts w:ascii="Courier New" w:eastAsia="Times New Roman" w:hAnsi="Courier New" w:cs="Courier New"/>
+          <w:sz w:val="20"/>
+          <w:szCs w:val="20"/>
+        </w:rPr>
+      </w:pPr>
+      <w:r>
+        <w:rPr>
+          <w:rFonts w:ascii="Courier New" w:eastAsia="Times New Roman" w:hAnsi="Courier New" w:cs="Courier New"/>
+          <w:sz w:val="20"/>
+          <w:szCs w:val="20"/>
+        </w:rPr>
+        <w:t>&gt;&gt;&gt; res</w:t>
+      </w:r>
+    </w:p>
+    <w:p>
+      <w:pPr>
+        <w:tabs>
+          <w:tab w:val="left" w:pos="916"/>
+          <w:tab w:val="left" w:pos="1832"/>
+          <w:tab w:val="left" w:pos="2748"/>
+          <w:tab w:val="left" w:pos="3664"/>
+          <w:tab w:val="left" w:pos="4580"/>
+          <w:tab w:val="left" w:pos="5496"/>
+          <w:tab w:val="left" w:pos="6412"/>
+          <w:tab w:val="left" w:pos="7328"/>
+          <w:tab w:val="left" w:pos="8244"/>
+          <w:tab w:val="left" w:pos="9160"/>
+          <w:tab w:val="left" w:pos="10076"/>
+          <w:tab w:val="left" w:pos="10992"/>
+          <w:tab w:val="left" w:pos="11908"/>
+          <w:tab w:val="left" w:pos="12824"/>
+          <w:tab w:val="left" w:pos="13740"/>
+          <w:tab w:val="left" w:pos="14656"/>
+        </w:tabs>
+        <w:spacing w:after="0" w:line="240" w:lineRule="auto"/>
+        <w:ind w:left="720"/>
+        <w:rPr>
+          <w:rFonts w:ascii="Courier New" w:eastAsia="Times New Roman" w:hAnsi="Courier New" w:cs="Courier New"/>
+          <w:sz w:val="20"/>
+          <w:szCs w:val="20"/>
+        </w:rPr>
+      </w:pPr>
+      <w:r>
+        <w:rPr>
+          <w:rFonts w:ascii="Courier New" w:eastAsia="Times New Roman" w:hAnsi="Courier New" w:cs="Courier New"/>
+          <w:sz w:val="20"/>
+          <w:szCs w:val="20"/>
+        </w:rPr>
+        <w:t>[6, 12, 18]</w:t>
+      </w:r>
+    </w:p>
+    <w:p>
+      <w:pPr>
+        <w:tabs>
+          <w:tab w:val="left" w:pos="916"/>
+          <w:tab w:val="left" w:pos="1832"/>
+          <w:tab w:val="left" w:pos="2748"/>
+          <w:tab w:val="left" w:pos="3664"/>
+          <w:tab w:val="left" w:pos="4580"/>
+          <w:tab w:val="left" w:pos="5496"/>
+          <w:tab w:val="left" w:pos="6412"/>
+          <w:tab w:val="left" w:pos="7328"/>
+          <w:tab w:val="left" w:pos="8244"/>
+          <w:tab w:val="left" w:pos="9160"/>
+          <w:tab w:val="left" w:pos="10076"/>
+          <w:tab w:val="left" w:pos="10992"/>
+          <w:tab w:val="left" w:pos="11908"/>
+          <w:tab w:val="left" w:pos="12824"/>
+          <w:tab w:val="left" w:pos="13740"/>
+          <w:tab w:val="left" w:pos="14656"/>
+        </w:tabs>
+        <w:spacing w:after="0" w:line="240" w:lineRule="auto"/>
+        <w:ind w:left="720"/>
+        <w:rPr>
+          <w:rFonts w:ascii="Courier New" w:eastAsia="Times New Roman" w:hAnsi="Courier New" w:cs="Courier New"/>
+          <w:sz w:val="20"/>
+          <w:szCs w:val="20"/>
+        </w:rPr>
+      </w:pPr>
+      <w:r>
+        <w:rPr>
+          <w:rFonts w:ascii="Courier New" w:eastAsia="Times New Roman" w:hAnsi="Courier New" w:cs="Courier New"/>
+          <w:sz w:val="20"/>
+          <w:szCs w:val="20"/>
+        </w:rPr>
+        <w:t xml:space="preserve">&gt;&gt;&gt; </w:t>
+      </w:r>
+      <w:proofErr w:type="spellStart"/>
+      <w:proofErr w:type="gramStart"/>
+      <w:r>
+        <w:rPr>
+          <w:rFonts w:ascii="Courier New" w:eastAsia="Times New Roman" w:hAnsi="Courier New" w:cs="Courier New"/>
+          <w:sz w:val="20"/>
+          <w:szCs w:val="20"/>
+        </w:rPr>
+        <w:t>res.extend</w:t>
+      </w:r>
+      <w:proofErr w:type="spellEnd"/>
+      <w:proofErr w:type="gramEnd"/>
+      <w:r>
+        <w:rPr>
+          <w:rFonts w:ascii="Courier New" w:eastAsia="Times New Roman" w:hAnsi="Courier New" w:cs="Courier New"/>
+          <w:sz w:val="20"/>
+          <w:szCs w:val="20"/>
+        </w:rPr>
+        <w:t>(</w:t>
+      </w:r>
+      <w:proofErr w:type="spellStart"/>
+      <w:r>
+        <w:rPr>
+          <w:rFonts w:ascii="Courier New" w:eastAsia="Times New Roman" w:hAnsi="Courier New" w:cs="Courier New"/>
+          <w:sz w:val="20"/>
+          <w:szCs w:val="20"/>
+        </w:rPr>
+        <w:t>evenElements</w:t>
+      </w:r>
+      <w:proofErr w:type="spellEnd"/>
+      <w:r>
+        <w:rPr>
+          <w:rFonts w:ascii="Courier New" w:eastAsia="Times New Roman" w:hAnsi="Courier New" w:cs="Courier New"/>
+          <w:sz w:val="20"/>
+          <w:szCs w:val="20"/>
+        </w:rPr>
+        <w:t>)</w:t>
+      </w:r>
+    </w:p>
+    <w:p>
+      <w:pPr>
+        <w:tabs>
+          <w:tab w:val="left" w:pos="916"/>
+          <w:tab w:val="left" w:pos="1832"/>
+          <w:tab w:val="left" w:pos="2748"/>
+          <w:tab w:val="left" w:pos="3664"/>
+          <w:tab w:val="left" w:pos="4580"/>
+          <w:tab w:val="left" w:pos="5496"/>
+          <w:tab w:val="left" w:pos="6412"/>
+          <w:tab w:val="left" w:pos="7328"/>
+          <w:tab w:val="left" w:pos="8244"/>
+          <w:tab w:val="left" w:pos="9160"/>
+          <w:tab w:val="left" w:pos="10076"/>
+          <w:tab w:val="left" w:pos="10992"/>
+          <w:tab w:val="left" w:pos="11908"/>
+          <w:tab w:val="left" w:pos="12824"/>
+          <w:tab w:val="left" w:pos="13740"/>
+          <w:tab w:val="left" w:pos="14656"/>
+        </w:tabs>
+        <w:spacing w:after="0" w:line="240" w:lineRule="auto"/>
+        <w:ind w:left="720"/>
+        <w:rPr>
+          <w:rFonts w:ascii="Courier New" w:eastAsia="Times New Roman" w:hAnsi="Courier New" w:cs="Courier New"/>
+          <w:sz w:val="20"/>
+          <w:szCs w:val="20"/>
+        </w:rPr>
+      </w:pPr>
+      <w:r>
+        <w:rPr>
+          <w:rFonts w:ascii="Courier New" w:eastAsia="Times New Roman" w:hAnsi="Courier New" w:cs="Courier New"/>
+          <w:sz w:val="20"/>
+          <w:szCs w:val="20"/>
+        </w:rPr>
+        <w:t>&gt;&gt;&gt; res</w:t>
+      </w:r>
+    </w:p>
+    <w:p>
+      <w:pPr>
+        <w:tabs>
+          <w:tab w:val="left" w:pos="916"/>
+          <w:tab w:val="left" w:pos="1832"/>
+          <w:tab w:val="left" w:pos="2748"/>
+          <w:tab w:val="left" w:pos="3664"/>
+          <w:tab w:val="left" w:pos="4580"/>
+          <w:tab w:val="left" w:pos="5496"/>
+          <w:tab w:val="left" w:pos="6412"/>
+          <w:tab w:val="left" w:pos="7328"/>
+          <w:tab w:val="left" w:pos="8244"/>
+          <w:tab w:val="left" w:pos="9160"/>
+          <w:tab w:val="left" w:pos="10076"/>
+          <w:tab w:val="left" w:pos="10992"/>
+          <w:tab w:val="left" w:pos="11908"/>
+          <w:tab w:val="left" w:pos="12824"/>
+          <w:tab w:val="left" w:pos="13740"/>
+          <w:tab w:val="left" w:pos="14656"/>
+        </w:tabs>
+        <w:spacing w:after="0" w:line="240" w:lineRule="auto"/>
+        <w:ind w:left="720"/>
+        <w:rPr>
+          <w:rFonts w:ascii="Courier New" w:eastAsia="Times New Roman" w:hAnsi="Courier New" w:cs="Courier New"/>
+          <w:sz w:val="20"/>
+          <w:szCs w:val="20"/>
+        </w:rPr>
+      </w:pPr>
+      <w:r>
+        <w:rPr>
+          <w:rFonts w:ascii="Courier New" w:eastAsia="Times New Roman" w:hAnsi="Courier New" w:cs="Courier New"/>
+          <w:sz w:val="20"/>
+          <w:szCs w:val="20"/>
+        </w:rPr>
+        <w:t>[6, 12, 18, 4, 12, 20, 28]</w:t>
+      </w:r>
     </w:p>
     <w:p>
       <w:pPr>
@@ -12314,7 +14067,7 @@
   <w:style w:type="paragraph" w:default="1" w:styleId="Normal">
     <w:name w:val="Normal"/>
     <w:qFormat/>
-    <w:rsid w:val="00165069"/>
+    <w:rsid w:val="00A20121"/>
   </w:style>
   <w:style w:type="paragraph" w:styleId="Heading4">
     <w:name w:val="heading 4"/>

</xml_diff>